<commit_message>
updated a&d documentation for phase 2
</commit_message>
<xml_diff>
--- a/Phase2/ArchitectureAndDesign.docx
+++ b/Phase2/ArchitectureAndDesign.docx
@@ -103,27 +103,7 @@
           <w:sz w:val="40"/>
           <w:szCs w:val="40"/>
         </w:rPr>
-        <w:t>Architecture</w:t>
-      </w:r>
-      <w:r>
-        <w:rPr>
-          <w:rFonts w:ascii="Times New Roman" w:hAnsi="Times New Roman" w:cs="Times New Roman"/>
-          <w:b/>
-          <w:bCs/>
-          <w:sz w:val="40"/>
-          <w:szCs w:val="40"/>
-        </w:rPr>
-        <w:t xml:space="preserve"> </w:t>
-      </w:r>
-      <w:r>
-        <w:rPr>
-          <w:rFonts w:ascii="Times New Roman" w:hAnsi="Times New Roman" w:cs="Times New Roman"/>
-          <w:b/>
-          <w:bCs/>
-          <w:sz w:val="40"/>
-          <w:szCs w:val="40"/>
-        </w:rPr>
-        <w:t>and Design</w:t>
+        <w:t>Development</w:t>
       </w:r>
     </w:p>
     <w:p>
@@ -766,27 +746,14 @@
                             <w:r>
                               <w:t xml:space="preserve">Figure </w:t>
                             </w:r>
-                            <w:r>
-                              <w:fldChar w:fldCharType="begin"/>
-                            </w:r>
-                            <w:r>
-                              <w:instrText xml:space="preserve"> SEQ Figure \* ARABIC </w:instrText>
-                            </w:r>
-                            <w:r>
-                              <w:fldChar w:fldCharType="separate"/>
-                            </w:r>
-                            <w:r>
-                              <w:rPr>
-                                <w:noProof/>
-                              </w:rPr>
-                              <w:t>1</w:t>
-                            </w:r>
-                            <w:r>
-                              <w:rPr>
-                                <w:noProof/>
-                              </w:rPr>
-                              <w:fldChar w:fldCharType="end"/>
-                            </w:r>
+                            <w:fldSimple w:instr=" SEQ Figure \* ARABIC ">
+                              <w:r>
+                                <w:rPr>
+                                  <w:noProof/>
+                                </w:rPr>
+                                <w:t>1</w:t>
+                              </w:r>
+                            </w:fldSimple>
                             <w:r>
                               <w:t>. Block diagram of major components of Test Harness, with arrows indicating the flow of program execution.</w:t>
                             </w:r>
@@ -1076,7 +1043,23 @@
           <w:sz w:val="24"/>
           <w:szCs w:val="24"/>
         </w:rPr>
-        <w:t xml:space="preserve">The design of Test Harness breaks down the architecture from the previous section into individual classes. The </w:t>
+        <w:t>The design of Test Harness breaks down the architecture from the previous section into individual classes</w:t>
+      </w:r>
+      <w:r>
+        <w:rPr>
+          <w:rFonts w:ascii="Times New Roman" w:hAnsi="Times New Roman" w:cs="Times New Roman"/>
+          <w:sz w:val="24"/>
+          <w:szCs w:val="24"/>
+        </w:rPr>
+        <w:t>, with each package containing two classes</w:t>
+      </w:r>
+      <w:r>
+        <w:rPr>
+          <w:rFonts w:ascii="Times New Roman" w:hAnsi="Times New Roman" w:cs="Times New Roman"/>
+          <w:sz w:val="24"/>
+          <w:szCs w:val="24"/>
+        </w:rPr>
+        <w:t xml:space="preserve">. The </w:t>
       </w:r>
       <w:r>
         <w:rPr>
@@ -1094,7 +1077,7 @@
           <w:sz w:val="24"/>
           <w:szCs w:val="24"/>
         </w:rPr>
-        <w:t xml:space="preserve"> package is comprised of three classes: </w:t>
+        <w:t xml:space="preserve"> package is comprised of </w:t>
       </w:r>
       <w:r>
         <w:rPr>
@@ -1112,25 +1095,15 @@
           <w:sz w:val="24"/>
           <w:szCs w:val="24"/>
         </w:rPr>
-        <w:t xml:space="preserve">, </w:t>
-      </w:r>
-      <w:r>
-        <w:rPr>
-          <w:rFonts w:ascii="Times New Roman" w:hAnsi="Times New Roman" w:cs="Times New Roman"/>
-          <w:i/>
-          <w:iCs/>
-          <w:sz w:val="24"/>
-          <w:szCs w:val="24"/>
-        </w:rPr>
-        <w:t>TestIdentifier</w:t>
-      </w:r>
-      <w:r>
-        <w:rPr>
-          <w:rFonts w:ascii="Times New Roman" w:hAnsi="Times New Roman" w:cs="Times New Roman"/>
-          <w:sz w:val="24"/>
-          <w:szCs w:val="24"/>
-        </w:rPr>
-        <w:t xml:space="preserve">, and </w:t>
+        <w:t xml:space="preserve"> </w:t>
+      </w:r>
+      <w:r>
+        <w:rPr>
+          <w:rFonts w:ascii="Times New Roman" w:hAnsi="Times New Roman" w:cs="Times New Roman"/>
+          <w:sz w:val="24"/>
+          <w:szCs w:val="24"/>
+        </w:rPr>
+        <w:t xml:space="preserve">and </w:t>
       </w:r>
       <w:r>
         <w:rPr>
@@ -1166,7 +1139,7 @@
           <w:sz w:val="24"/>
           <w:szCs w:val="24"/>
         </w:rPr>
-        <w:t xml:space="preserve"> package contains an additional three classes: </w:t>
+        <w:t xml:space="preserve"> package contains </w:t>
       </w:r>
       <w:r>
         <w:rPr>
@@ -1184,25 +1157,7 @@
           <w:sz w:val="24"/>
           <w:szCs w:val="24"/>
         </w:rPr>
-        <w:t xml:space="preserve">, </w:t>
-      </w:r>
-      <w:r>
-        <w:rPr>
-          <w:rFonts w:ascii="Times New Roman" w:hAnsi="Times New Roman" w:cs="Times New Roman"/>
-          <w:i/>
-          <w:iCs/>
-          <w:sz w:val="24"/>
-          <w:szCs w:val="24"/>
-        </w:rPr>
-        <w:t>TestAssertion</w:t>
-      </w:r>
-      <w:r>
-        <w:rPr>
-          <w:rFonts w:ascii="Times New Roman" w:hAnsi="Times New Roman" w:cs="Times New Roman"/>
-          <w:sz w:val="24"/>
-          <w:szCs w:val="24"/>
-        </w:rPr>
-        <w:t xml:space="preserve">, and </w:t>
+        <w:t xml:space="preserve"> and </w:t>
       </w:r>
       <w:r>
         <w:rPr>
@@ -1220,7 +1175,7 @@
           <w:sz w:val="24"/>
           <w:szCs w:val="24"/>
         </w:rPr>
-        <w:t xml:space="preserve">; and two classes make up the </w:t>
+        <w:t xml:space="preserve">; and the </w:t>
       </w:r>
       <w:r>
         <w:rPr>
@@ -1238,7 +1193,23 @@
           <w:sz w:val="24"/>
           <w:szCs w:val="24"/>
         </w:rPr>
-        <w:t xml:space="preserve"> package: </w:t>
+        <w:t xml:space="preserve"> package</w:t>
+      </w:r>
+      <w:r>
+        <w:rPr>
+          <w:rFonts w:ascii="Times New Roman" w:hAnsi="Times New Roman" w:cs="Times New Roman"/>
+          <w:sz w:val="24"/>
+          <w:szCs w:val="24"/>
+        </w:rPr>
+        <w:t xml:space="preserve"> is made up of</w:t>
+      </w:r>
+      <w:r>
+        <w:rPr>
+          <w:rFonts w:ascii="Times New Roman" w:hAnsi="Times New Roman" w:cs="Times New Roman"/>
+          <w:sz w:val="24"/>
+          <w:szCs w:val="24"/>
+        </w:rPr>
+        <w:t xml:space="preserve"> </w:t>
       </w:r>
       <w:r>
         <w:rPr>
@@ -1351,27 +1322,14 @@
       <w:r>
         <w:t xml:space="preserve">Figure </w:t>
       </w:r>
-      <w:r>
-        <w:fldChar w:fldCharType="begin"/>
-      </w:r>
-      <w:r>
-        <w:instrText xml:space="preserve"> SEQ Figure \* ARABIC </w:instrText>
-      </w:r>
-      <w:r>
-        <w:fldChar w:fldCharType="separate"/>
-      </w:r>
-      <w:r>
-        <w:rPr>
-          <w:noProof/>
-        </w:rPr>
-        <w:t>2</w:t>
-      </w:r>
-      <w:r>
-        <w:rPr>
-          <w:noProof/>
-        </w:rPr>
-        <w:fldChar w:fldCharType="end"/>
-      </w:r>
+      <w:fldSimple w:instr=" SEQ Figure \* ARABIC ">
+        <w:r>
+          <w:rPr>
+            <w:noProof/>
+          </w:rPr>
+          <w:t>2</w:t>
+        </w:r>
+      </w:fldSimple>
       <w:r>
         <w:t xml:space="preserve">. </w:t>
       </w:r>
@@ -1381,16 +1339,6 @@
       <w:r>
         <w:t>.</w:t>
       </w:r>
-    </w:p>
-    <w:p>
-      <w:pPr>
-        <w:spacing w:after="0" w:line="240" w:lineRule="auto"/>
-        <w:rPr>
-          <w:rFonts w:ascii="Times New Roman" w:hAnsi="Times New Roman" w:cs="Times New Roman"/>
-          <w:sz w:val="24"/>
-          <w:szCs w:val="24"/>
-        </w:rPr>
-      </w:pPr>
     </w:p>
     <w:p>
       <w:pPr>
@@ -1411,6 +1359,7 @@
           <w:sz w:val="28"/>
           <w:szCs w:val="28"/>
         </w:rPr>
+        <w:lastRenderedPageBreak/>
         <w:t>2.1. Classes in TestController Package:</w:t>
       </w:r>
     </w:p>
@@ -1441,7 +1390,27 @@
           <w:sz w:val="24"/>
           <w:szCs w:val="24"/>
         </w:rPr>
-        <w:t>TestHarness, TestIdentifier, TestResultCounter</w:t>
+        <w:t>TestHarness</w:t>
+      </w:r>
+      <w:r>
+        <w:rPr>
+          <w:rFonts w:ascii="Times New Roman" w:hAnsi="Times New Roman" w:cs="Times New Roman"/>
+          <w:b/>
+          <w:bCs/>
+          <w:sz w:val="24"/>
+          <w:szCs w:val="24"/>
+        </w:rPr>
+        <w:t xml:space="preserve"> and</w:t>
+      </w:r>
+      <w:r>
+        <w:rPr>
+          <w:rFonts w:ascii="Times New Roman" w:hAnsi="Times New Roman" w:cs="Times New Roman"/>
+          <w:b/>
+          <w:bCs/>
+          <w:sz w:val="24"/>
+          <w:szCs w:val="24"/>
+        </w:rPr>
+        <w:t xml:space="preserve"> TestResultCounter</w:t>
       </w:r>
     </w:p>
     <w:p>
@@ -1487,7 +1456,15 @@
           <w:sz w:val="24"/>
           <w:szCs w:val="24"/>
         </w:rPr>
-        <w:t xml:space="preserve"> class is the entry point into the Test Harness application. Its first task is to obtain the </w:t>
+        <w:t xml:space="preserve"> class is the entry point into the Test Harness application.</w:t>
+      </w:r>
+      <w:r>
+        <w:rPr>
+          <w:rFonts w:ascii="Times New Roman" w:hAnsi="Times New Roman" w:cs="Times New Roman"/>
+          <w:sz w:val="24"/>
+          <w:szCs w:val="24"/>
+        </w:rPr>
+        <w:t xml:space="preserve"> It stores a list of function pointers (and their names), which should be populated with </w:t>
       </w:r>
       <w:r>
         <w:rPr>
@@ -1505,61 +1482,23 @@
           <w:sz w:val="24"/>
           <w:szCs w:val="24"/>
         </w:rPr>
-        <w:t xml:space="preserve"> functions to test, which it does by prompting the </w:t>
-      </w:r>
-      <w:r>
-        <w:rPr>
-          <w:rFonts w:ascii="Times New Roman" w:hAnsi="Times New Roman" w:cs="Times New Roman"/>
-          <w:i/>
-          <w:iCs/>
-          <w:sz w:val="24"/>
-          <w:szCs w:val="24"/>
-        </w:rPr>
-        <w:t>TestIdentifier</w:t>
-      </w:r>
-      <w:r>
-        <w:rPr>
-          <w:rFonts w:ascii="Times New Roman" w:hAnsi="Times New Roman" w:cs="Times New Roman"/>
-          <w:sz w:val="24"/>
-          <w:szCs w:val="24"/>
-        </w:rPr>
-        <w:t xml:space="preserve"> class to provide tests from the source code. </w:t>
-      </w:r>
-      <w:r>
-        <w:rPr>
-          <w:rFonts w:ascii="Times New Roman" w:hAnsi="Times New Roman" w:cs="Times New Roman"/>
-          <w:i/>
-          <w:iCs/>
-          <w:sz w:val="24"/>
-          <w:szCs w:val="24"/>
-        </w:rPr>
-        <w:t>TestIdentifier</w:t>
-      </w:r>
-      <w:r>
-        <w:rPr>
-          <w:rFonts w:ascii="Times New Roman" w:hAnsi="Times New Roman" w:cs="Times New Roman"/>
-          <w:sz w:val="24"/>
-          <w:szCs w:val="24"/>
-        </w:rPr>
-        <w:t xml:space="preserve"> then scans the source code, collecting pointers to all </w:t>
-      </w:r>
-      <w:r>
-        <w:rPr>
-          <w:rFonts w:ascii="Times New Roman" w:hAnsi="Times New Roman" w:cs="Times New Roman"/>
-          <w:i/>
-          <w:iCs/>
-          <w:sz w:val="24"/>
-          <w:szCs w:val="24"/>
-        </w:rPr>
-        <w:t>TEST</w:t>
-      </w:r>
-      <w:r>
-        <w:rPr>
-          <w:rFonts w:ascii="Times New Roman" w:hAnsi="Times New Roman" w:cs="Times New Roman"/>
-          <w:sz w:val="24"/>
-          <w:szCs w:val="24"/>
-        </w:rPr>
-        <w:t xml:space="preserve"> functions and enqueuing them onto Q1. </w:t>
+        <w:t xml:space="preserve"> functions by the user</w:t>
+      </w:r>
+      <w:r>
+        <w:rPr>
+          <w:rFonts w:ascii="Times New Roman" w:hAnsi="Times New Roman" w:cs="Times New Roman"/>
+          <w:sz w:val="24"/>
+          <w:szCs w:val="24"/>
+        </w:rPr>
+        <w:t>.</w:t>
+      </w:r>
+      <w:r>
+        <w:rPr>
+          <w:rFonts w:ascii="Times New Roman" w:hAnsi="Times New Roman" w:cs="Times New Roman"/>
+          <w:sz w:val="24"/>
+          <w:szCs w:val="24"/>
+        </w:rPr>
+        <w:t xml:space="preserve"> </w:t>
       </w:r>
       <w:r>
         <w:rPr>
@@ -1577,25 +1516,67 @@
           <w:sz w:val="24"/>
           <w:szCs w:val="24"/>
         </w:rPr>
-        <w:t xml:space="preserve"> also initiates the </w:t>
-      </w:r>
-      <w:r>
-        <w:rPr>
-          <w:rFonts w:ascii="Times New Roman" w:hAnsi="Times New Roman" w:cs="Times New Roman"/>
-          <w:i/>
-          <w:iCs/>
-          <w:sz w:val="24"/>
-          <w:szCs w:val="24"/>
-        </w:rPr>
-        <w:t>TestLibrary</w:t>
-      </w:r>
-      <w:r>
-        <w:rPr>
-          <w:rFonts w:ascii="Times New Roman" w:hAnsi="Times New Roman" w:cs="Times New Roman"/>
-          <w:sz w:val="24"/>
-          <w:szCs w:val="24"/>
-        </w:rPr>
-        <w:t xml:space="preserve"> package’s execution of tests on the functions in Q1. Finally, </w:t>
+        <w:t xml:space="preserve"> also initializes and stores the logger throughout the run, passing it to other classes when needed. When</w:t>
+      </w:r>
+      <w:r>
+        <w:rPr>
+          <w:rFonts w:ascii="Times New Roman" w:hAnsi="Times New Roman" w:cs="Times New Roman"/>
+          <w:sz w:val="24"/>
+          <w:szCs w:val="24"/>
+        </w:rPr>
+        <w:t xml:space="preserve"> </w:t>
+      </w:r>
+      <w:r>
+        <w:rPr>
+          <w:rFonts w:ascii="Times New Roman" w:hAnsi="Times New Roman" w:cs="Times New Roman"/>
+          <w:i/>
+          <w:iCs/>
+          <w:sz w:val="24"/>
+          <w:szCs w:val="24"/>
+        </w:rPr>
+        <w:t>TestHarness</w:t>
+      </w:r>
+      <w:r>
+        <w:rPr>
+          <w:rFonts w:ascii="Times New Roman" w:hAnsi="Times New Roman" w:cs="Times New Roman"/>
+          <w:sz w:val="24"/>
+          <w:szCs w:val="24"/>
+        </w:rPr>
+        <w:t xml:space="preserve"> </w:t>
+      </w:r>
+      <w:r>
+        <w:rPr>
+          <w:rFonts w:ascii="Times New Roman" w:hAnsi="Times New Roman" w:cs="Times New Roman"/>
+          <w:sz w:val="24"/>
+          <w:szCs w:val="24"/>
+        </w:rPr>
+        <w:t xml:space="preserve">is executed, it loops through each TEST in its list, creating </w:t>
+      </w:r>
+      <w:r>
+        <w:rPr>
+          <w:rFonts w:ascii="Times New Roman" w:hAnsi="Times New Roman" w:cs="Times New Roman"/>
+          <w:i/>
+          <w:iCs/>
+          <w:sz w:val="24"/>
+          <w:szCs w:val="24"/>
+        </w:rPr>
+        <w:t>TestRunner</w:t>
+      </w:r>
+      <w:r>
+        <w:rPr>
+          <w:rFonts w:ascii="Times New Roman" w:hAnsi="Times New Roman" w:cs="Times New Roman"/>
+          <w:sz w:val="24"/>
+          <w:szCs w:val="24"/>
+        </w:rPr>
+        <w:t xml:space="preserve"> objects to run each test. Finally</w:t>
+      </w:r>
+      <w:r>
+        <w:rPr>
+          <w:rFonts w:ascii="Times New Roman" w:hAnsi="Times New Roman" w:cs="Times New Roman"/>
+          <w:sz w:val="24"/>
+          <w:szCs w:val="24"/>
+        </w:rPr>
+        <w:t xml:space="preserve">, </w:t>
       </w:r>
       <w:r>
         <w:rPr>
@@ -1711,97 +1692,83 @@
           <w:sz w:val="24"/>
           <w:szCs w:val="24"/>
         </w:rPr>
-        <w:t>TestRunner, TestAssertion, TestExceptionHandler</w:t>
-      </w:r>
-    </w:p>
-    <w:p>
-      <w:pPr>
-        <w:spacing w:after="0" w:line="240" w:lineRule="auto"/>
-        <w:rPr>
-          <w:rFonts w:ascii="Times New Roman" w:hAnsi="Times New Roman" w:cs="Times New Roman"/>
-          <w:sz w:val="24"/>
-          <w:szCs w:val="24"/>
-        </w:rPr>
-      </w:pPr>
-    </w:p>
-    <w:p>
-      <w:pPr>
-        <w:spacing w:after="0" w:line="240" w:lineRule="auto"/>
-        <w:rPr>
-          <w:rFonts w:ascii="Times New Roman" w:hAnsi="Times New Roman" w:cs="Times New Roman"/>
-          <w:sz w:val="24"/>
-          <w:szCs w:val="24"/>
-        </w:rPr>
-      </w:pPr>
-      <w:r>
-        <w:rPr>
-          <w:rFonts w:ascii="Times New Roman" w:hAnsi="Times New Roman" w:cs="Times New Roman"/>
-          <w:sz w:val="24"/>
-          <w:szCs w:val="24"/>
-        </w:rPr>
-        <w:t>Test Execution</w:t>
-      </w:r>
-      <w:r>
-        <w:rPr>
-          <w:rFonts w:ascii="Times New Roman" w:hAnsi="Times New Roman" w:cs="Times New Roman"/>
-          <w:sz w:val="24"/>
-          <w:szCs w:val="24"/>
-        </w:rPr>
-        <w:t xml:space="preserve"> begins when the </w:t>
-      </w:r>
-      <w:r>
-        <w:rPr>
-          <w:rFonts w:ascii="Times New Roman" w:hAnsi="Times New Roman" w:cs="Times New Roman"/>
-          <w:i/>
-          <w:iCs/>
-          <w:sz w:val="24"/>
-          <w:szCs w:val="24"/>
-        </w:rPr>
-        <w:t>TestHarness</w:t>
-      </w:r>
-      <w:r>
-        <w:rPr>
-          <w:rFonts w:ascii="Times New Roman" w:hAnsi="Times New Roman" w:cs="Times New Roman"/>
-          <w:sz w:val="24"/>
-          <w:szCs w:val="24"/>
-        </w:rPr>
-        <w:t xml:space="preserve"> class (in the </w:t>
-      </w:r>
-      <w:r>
-        <w:rPr>
-          <w:rFonts w:ascii="Times New Roman" w:hAnsi="Times New Roman" w:cs="Times New Roman"/>
-          <w:i/>
-          <w:iCs/>
-          <w:sz w:val="24"/>
-          <w:szCs w:val="24"/>
-        </w:rPr>
-        <w:t>TestController</w:t>
-      </w:r>
-      <w:r>
-        <w:rPr>
-          <w:rFonts w:ascii="Times New Roman" w:hAnsi="Times New Roman" w:cs="Times New Roman"/>
-          <w:sz w:val="24"/>
-          <w:szCs w:val="24"/>
-        </w:rPr>
-        <w:t xml:space="preserve"> package) starts </w:t>
-      </w:r>
-      <w:r>
-        <w:rPr>
-          <w:rFonts w:ascii="Times New Roman" w:hAnsi="Times New Roman" w:cs="Times New Roman"/>
-          <w:i/>
-          <w:iCs/>
-          <w:sz w:val="24"/>
-          <w:szCs w:val="24"/>
-        </w:rPr>
         <w:t>TestRunner</w:t>
       </w:r>
       <w:r>
         <w:rPr>
           <w:rFonts w:ascii="Times New Roman" w:hAnsi="Times New Roman" w:cs="Times New Roman"/>
-          <w:sz w:val="24"/>
-          <w:szCs w:val="24"/>
-        </w:rPr>
-        <w:t xml:space="preserve">, which is the entry point into the TestLibrary package. The </w:t>
+          <w:b/>
+          <w:bCs/>
+          <w:sz w:val="24"/>
+          <w:szCs w:val="24"/>
+        </w:rPr>
+        <w:t xml:space="preserve"> and</w:t>
+      </w:r>
+      <w:r>
+        <w:rPr>
+          <w:rFonts w:ascii="Times New Roman" w:hAnsi="Times New Roman" w:cs="Times New Roman"/>
+          <w:b/>
+          <w:bCs/>
+          <w:sz w:val="24"/>
+          <w:szCs w:val="24"/>
+        </w:rPr>
+        <w:t xml:space="preserve"> TestExceptionHandler</w:t>
+      </w:r>
+    </w:p>
+    <w:p>
+      <w:pPr>
+        <w:spacing w:after="0" w:line="240" w:lineRule="auto"/>
+        <w:rPr>
+          <w:rFonts w:ascii="Times New Roman" w:hAnsi="Times New Roman" w:cs="Times New Roman"/>
+          <w:sz w:val="24"/>
+          <w:szCs w:val="24"/>
+        </w:rPr>
+      </w:pPr>
+    </w:p>
+    <w:p>
+      <w:pPr>
+        <w:spacing w:after="0" w:line="240" w:lineRule="auto"/>
+        <w:rPr>
+          <w:rFonts w:ascii="Times New Roman" w:hAnsi="Times New Roman" w:cs="Times New Roman"/>
+          <w:sz w:val="24"/>
+          <w:szCs w:val="24"/>
+        </w:rPr>
+      </w:pPr>
+      <w:r>
+        <w:rPr>
+          <w:rFonts w:ascii="Times New Roman" w:hAnsi="Times New Roman" w:cs="Times New Roman"/>
+          <w:sz w:val="24"/>
+          <w:szCs w:val="24"/>
+        </w:rPr>
+        <w:t xml:space="preserve">Execution of each individual </w:t>
+      </w:r>
+      <w:r>
+        <w:rPr>
+          <w:rFonts w:ascii="Times New Roman" w:hAnsi="Times New Roman" w:cs="Times New Roman"/>
+          <w:i/>
+          <w:iCs/>
+          <w:sz w:val="24"/>
+          <w:szCs w:val="24"/>
+        </w:rPr>
+        <w:t>T</w:t>
+      </w:r>
+      <w:r>
+        <w:rPr>
+          <w:rFonts w:ascii="Times New Roman" w:hAnsi="Times New Roman" w:cs="Times New Roman"/>
+          <w:i/>
+          <w:iCs/>
+          <w:sz w:val="24"/>
+          <w:szCs w:val="24"/>
+        </w:rPr>
+        <w:t>EST</w:t>
+      </w:r>
+      <w:r>
+        <w:rPr>
+          <w:rFonts w:ascii="Times New Roman" w:hAnsi="Times New Roman" w:cs="Times New Roman"/>
+          <w:sz w:val="24"/>
+          <w:szCs w:val="24"/>
+        </w:rPr>
+        <w:t xml:space="preserve"> function is handled by </w:t>
       </w:r>
       <w:r>
         <w:rPr>
@@ -1819,7 +1786,23 @@
           <w:sz w:val="24"/>
           <w:szCs w:val="24"/>
         </w:rPr>
-        <w:t xml:space="preserve"> class is responsible for receiving (dequeuing) tests from Q1 to be run, collecting test results and exception messages, and enqueuing said messages onto Q2. </w:t>
+        <w:t xml:space="preserve"> objects.</w:t>
+      </w:r>
+      <w:r>
+        <w:rPr>
+          <w:rFonts w:ascii="Times New Roman" w:hAnsi="Times New Roman" w:cs="Times New Roman"/>
+          <w:sz w:val="24"/>
+          <w:szCs w:val="24"/>
+        </w:rPr>
+        <w:t xml:space="preserve"> An instance of</w:t>
+      </w:r>
+      <w:r>
+        <w:rPr>
+          <w:rFonts w:ascii="Times New Roman" w:hAnsi="Times New Roman" w:cs="Times New Roman"/>
+          <w:sz w:val="24"/>
+          <w:szCs w:val="24"/>
+        </w:rPr>
+        <w:t xml:space="preserve"> </w:t>
       </w:r>
       <w:r>
         <w:rPr>
@@ -1837,43 +1820,153 @@
           <w:sz w:val="24"/>
           <w:szCs w:val="24"/>
         </w:rPr>
-        <w:t xml:space="preserve"> sends tests to </w:t>
-      </w:r>
-      <w:r>
-        <w:rPr>
-          <w:rFonts w:ascii="Times New Roman" w:hAnsi="Times New Roman" w:cs="Times New Roman"/>
-          <w:i/>
-          <w:iCs/>
-          <w:sz w:val="24"/>
-          <w:szCs w:val="24"/>
-        </w:rPr>
-        <w:t>TestAssertion</w:t>
-      </w:r>
-      <w:r>
-        <w:rPr>
-          <w:rFonts w:ascii="Times New Roman" w:hAnsi="Times New Roman" w:cs="Times New Roman"/>
-          <w:sz w:val="24"/>
-          <w:szCs w:val="24"/>
-        </w:rPr>
-        <w:t xml:space="preserve">, which contains the full library of testing methods in the Test Harness. The </w:t>
-      </w:r>
-      <w:r>
-        <w:rPr>
-          <w:rFonts w:ascii="Times New Roman" w:hAnsi="Times New Roman" w:cs="Times New Roman"/>
-          <w:i/>
-          <w:iCs/>
-          <w:sz w:val="24"/>
-          <w:szCs w:val="24"/>
-        </w:rPr>
-        <w:t>TestAssertion</w:t>
-      </w:r>
-      <w:r>
-        <w:rPr>
-          <w:rFonts w:ascii="Times New Roman" w:hAnsi="Times New Roman" w:cs="Times New Roman"/>
-          <w:sz w:val="24"/>
-          <w:szCs w:val="24"/>
-        </w:rPr>
-        <w:t xml:space="preserve"> class runs its testing methods, and the </w:t>
+        <w:t xml:space="preserve"> is responsible for receiving</w:t>
+      </w:r>
+      <w:r>
+        <w:rPr>
+          <w:rFonts w:ascii="Times New Roman" w:hAnsi="Times New Roman" w:cs="Times New Roman"/>
+          <w:sz w:val="24"/>
+          <w:szCs w:val="24"/>
+        </w:rPr>
+        <w:t xml:space="preserve"> a</w:t>
+      </w:r>
+      <w:r>
+        <w:rPr>
+          <w:rFonts w:ascii="Times New Roman" w:hAnsi="Times New Roman" w:cs="Times New Roman"/>
+          <w:sz w:val="24"/>
+          <w:szCs w:val="24"/>
+        </w:rPr>
+        <w:t xml:space="preserve"> test,</w:t>
+      </w:r>
+      <w:r>
+        <w:rPr>
+          <w:rFonts w:ascii="Times New Roman" w:hAnsi="Times New Roman" w:cs="Times New Roman"/>
+          <w:sz w:val="24"/>
+          <w:szCs w:val="24"/>
+        </w:rPr>
+        <w:t xml:space="preserve"> attempting to run the test and storing its result, catching any exceptions,</w:t>
+      </w:r>
+      <w:r>
+        <w:rPr>
+          <w:rFonts w:ascii="Times New Roman" w:hAnsi="Times New Roman" w:cs="Times New Roman"/>
+          <w:sz w:val="24"/>
+          <w:szCs w:val="24"/>
+        </w:rPr>
+        <w:t xml:space="preserve"> </w:t>
+      </w:r>
+      <w:r>
+        <w:rPr>
+          <w:rFonts w:ascii="Times New Roman" w:hAnsi="Times New Roman" w:cs="Times New Roman"/>
+          <w:sz w:val="24"/>
+          <w:szCs w:val="24"/>
+        </w:rPr>
+        <w:t xml:space="preserve">and then passing the resultant message(s) to the </w:t>
+      </w:r>
+      <w:r>
+        <w:rPr>
+          <w:rFonts w:ascii="Times New Roman" w:hAnsi="Times New Roman" w:cs="Times New Roman"/>
+          <w:i/>
+          <w:iCs/>
+          <w:sz w:val="24"/>
+          <w:szCs w:val="24"/>
+        </w:rPr>
+        <w:t>TestUtilities</w:t>
+      </w:r>
+      <w:r>
+        <w:rPr>
+          <w:rFonts w:ascii="Times New Roman" w:hAnsi="Times New Roman" w:cs="Times New Roman"/>
+          <w:sz w:val="24"/>
+          <w:szCs w:val="24"/>
+        </w:rPr>
+        <w:t xml:space="preserve"> package for logging. </w:t>
+      </w:r>
+      <w:r>
+        <w:rPr>
+          <w:rFonts w:ascii="Times New Roman" w:hAnsi="Times New Roman" w:cs="Times New Roman"/>
+          <w:i/>
+          <w:iCs/>
+          <w:sz w:val="24"/>
+          <w:szCs w:val="24"/>
+        </w:rPr>
+        <w:t>TestRunner</w:t>
+      </w:r>
+      <w:r>
+        <w:rPr>
+          <w:rFonts w:ascii="Times New Roman" w:hAnsi="Times New Roman" w:cs="Times New Roman"/>
+          <w:sz w:val="24"/>
+          <w:szCs w:val="24"/>
+        </w:rPr>
+        <w:t xml:space="preserve"> also utilizes the </w:t>
+      </w:r>
+      <w:r>
+        <w:rPr>
+          <w:rFonts w:ascii="Times New Roman" w:hAnsi="Times New Roman" w:cs="Times New Roman"/>
+          <w:i/>
+          <w:iCs/>
+          <w:sz w:val="24"/>
+          <w:szCs w:val="24"/>
+        </w:rPr>
+        <w:t>TestTimer</w:t>
+      </w:r>
+      <w:r>
+        <w:rPr>
+          <w:rFonts w:ascii="Times New Roman" w:hAnsi="Times New Roman" w:cs="Times New Roman"/>
+          <w:sz w:val="24"/>
+          <w:szCs w:val="24"/>
+        </w:rPr>
+        <w:t xml:space="preserve"> class to store the running time of the test. If an exception was caught when the </w:t>
+      </w:r>
+      <w:r>
+        <w:rPr>
+          <w:rFonts w:ascii="Times New Roman" w:hAnsi="Times New Roman" w:cs="Times New Roman"/>
+          <w:i/>
+          <w:iCs/>
+          <w:sz w:val="24"/>
+          <w:szCs w:val="24"/>
+        </w:rPr>
+        <w:t>TEST</w:t>
+      </w:r>
+      <w:r>
+        <w:rPr>
+          <w:rFonts w:ascii="Times New Roman" w:hAnsi="Times New Roman" w:cs="Times New Roman"/>
+          <w:sz w:val="24"/>
+          <w:szCs w:val="24"/>
+        </w:rPr>
+        <w:t xml:space="preserve"> was run, </w:t>
+      </w:r>
+      <w:r>
+        <w:rPr>
+          <w:rFonts w:ascii="Times New Roman" w:hAnsi="Times New Roman" w:cs="Times New Roman"/>
+          <w:i/>
+          <w:iCs/>
+          <w:sz w:val="24"/>
+          <w:szCs w:val="24"/>
+        </w:rPr>
+        <w:t>TestRunner</w:t>
+      </w:r>
+      <w:r>
+        <w:rPr>
+          <w:rFonts w:ascii="Times New Roman" w:hAnsi="Times New Roman" w:cs="Times New Roman"/>
+          <w:sz w:val="24"/>
+          <w:szCs w:val="24"/>
+        </w:rPr>
+        <w:t xml:space="preserve"> </w:t>
+      </w:r>
+      <w:r>
+        <w:rPr>
+          <w:rFonts w:ascii="Times New Roman" w:hAnsi="Times New Roman" w:cs="Times New Roman"/>
+          <w:sz w:val="24"/>
+          <w:szCs w:val="24"/>
+        </w:rPr>
+        <w:t>will obtain</w:t>
+      </w:r>
+      <w:r>
+        <w:rPr>
+          <w:rFonts w:ascii="Times New Roman" w:hAnsi="Times New Roman" w:cs="Times New Roman"/>
+          <w:sz w:val="24"/>
+          <w:szCs w:val="24"/>
+        </w:rPr>
+        <w:t xml:space="preserve"> a custom string from </w:t>
       </w:r>
       <w:r>
         <w:rPr>
@@ -1891,25 +1984,15 @@
           <w:sz w:val="24"/>
           <w:szCs w:val="24"/>
         </w:rPr>
-        <w:t xml:space="preserve"> class catches any thrown exceptions and obtains the exception messages. Both the </w:t>
-      </w:r>
-      <w:r>
-        <w:rPr>
-          <w:rFonts w:ascii="Times New Roman" w:hAnsi="Times New Roman" w:cs="Times New Roman"/>
-          <w:i/>
-          <w:iCs/>
-          <w:sz w:val="24"/>
-          <w:szCs w:val="24"/>
-        </w:rPr>
-        <w:t>TestAssertion</w:t>
-      </w:r>
-      <w:r>
-        <w:rPr>
-          <w:rFonts w:ascii="Times New Roman" w:hAnsi="Times New Roman" w:cs="Times New Roman"/>
-          <w:sz w:val="24"/>
-          <w:szCs w:val="24"/>
-        </w:rPr>
-        <w:t xml:space="preserve"> class and the </w:t>
+        <w:t xml:space="preserve"> to describe the results.</w:t>
+      </w:r>
+      <w:r>
+        <w:rPr>
+          <w:rFonts w:ascii="Times New Roman" w:hAnsi="Times New Roman" w:cs="Times New Roman"/>
+          <w:sz w:val="24"/>
+          <w:szCs w:val="24"/>
+        </w:rPr>
+        <w:t xml:space="preserve"> </w:t>
       </w:r>
       <w:r>
         <w:rPr>
@@ -1927,25 +2010,7 @@
           <w:sz w:val="24"/>
           <w:szCs w:val="24"/>
         </w:rPr>
-        <w:t xml:space="preserve"> class provide their results to </w:t>
-      </w:r>
-      <w:r>
-        <w:rPr>
-          <w:rFonts w:ascii="Times New Roman" w:hAnsi="Times New Roman" w:cs="Times New Roman"/>
-          <w:i/>
-          <w:iCs/>
-          <w:sz w:val="24"/>
-          <w:szCs w:val="24"/>
-        </w:rPr>
-        <w:t>TestRunner</w:t>
-      </w:r>
-      <w:r>
-        <w:rPr>
-          <w:rFonts w:ascii="Times New Roman" w:hAnsi="Times New Roman" w:cs="Times New Roman"/>
-          <w:sz w:val="24"/>
-          <w:szCs w:val="24"/>
-        </w:rPr>
-        <w:t xml:space="preserve"> for logging.</w:t>
+        <w:t xml:space="preserve"> determines the type of exception raised, as well as the log level of the logger, and returns a custom string depending on these parameters.</w:t>
       </w:r>
     </w:p>
     <w:p>
@@ -2027,7 +2092,7 @@
           <w:sz w:val="24"/>
           <w:szCs w:val="24"/>
         </w:rPr>
-        <w:t>, Test</w:t>
+        <w:t xml:space="preserve"> and</w:t>
       </w:r>
       <w:r>
         <w:rPr>
@@ -2037,12 +2102,9 @@
           <w:sz w:val="24"/>
           <w:szCs w:val="24"/>
         </w:rPr>
-        <w:t>Timer</w:t>
-      </w:r>
-    </w:p>
-    <w:p>
-      <w:pPr>
-        <w:spacing w:after="0" w:line="240" w:lineRule="auto"/>
+        <w:t xml:space="preserve"> Test</w:t>
+      </w:r>
+      <w:r>
         <w:rPr>
           <w:rFonts w:ascii="Times New Roman" w:hAnsi="Times New Roman" w:cs="Times New Roman"/>
           <w:b/>
@@ -2050,6 +2112,19 @@
           <w:sz w:val="24"/>
           <w:szCs w:val="24"/>
         </w:rPr>
+        <w:t>Timer</w:t>
+      </w:r>
+    </w:p>
+    <w:p>
+      <w:pPr>
+        <w:spacing w:after="0" w:line="240" w:lineRule="auto"/>
+        <w:rPr>
+          <w:rFonts w:ascii="Times New Roman" w:hAnsi="Times New Roman" w:cs="Times New Roman"/>
+          <w:b/>
+          <w:bCs/>
+          <w:sz w:val="24"/>
+          <w:szCs w:val="24"/>
+        </w:rPr>
       </w:pPr>
     </w:p>
     <w:p>
@@ -2085,7 +2160,145 @@
           <w:sz w:val="24"/>
           <w:szCs w:val="24"/>
         </w:rPr>
-        <w:t xml:space="preserve"> class will receive and dequeue logging and exception messages from Q2 and write them to the appropriate log file(s). It also will obtain and log the summarized results of the entire Test Harness session from the </w:t>
+        <w:t xml:space="preserve"> clas</w:t>
+      </w:r>
+      <w:r>
+        <w:rPr>
+          <w:rFonts w:ascii="Times New Roman" w:hAnsi="Times New Roman" w:cs="Times New Roman"/>
+          <w:sz w:val="24"/>
+          <w:szCs w:val="24"/>
+        </w:rPr>
+        <w:t>s</w:t>
+      </w:r>
+      <w:r>
+        <w:rPr>
+          <w:rFonts w:ascii="Times New Roman" w:hAnsi="Times New Roman" w:cs="Times New Roman"/>
+          <w:sz w:val="24"/>
+          <w:szCs w:val="24"/>
+        </w:rPr>
+        <w:t xml:space="preserve"> receive</w:t>
+      </w:r>
+      <w:r>
+        <w:rPr>
+          <w:rFonts w:ascii="Times New Roman" w:hAnsi="Times New Roman" w:cs="Times New Roman"/>
+          <w:sz w:val="24"/>
+          <w:szCs w:val="24"/>
+        </w:rPr>
+        <w:t>s</w:t>
+      </w:r>
+      <w:r>
+        <w:rPr>
+          <w:rFonts w:ascii="Times New Roman" w:hAnsi="Times New Roman" w:cs="Times New Roman"/>
+          <w:sz w:val="24"/>
+          <w:szCs w:val="24"/>
+        </w:rPr>
+        <w:t xml:space="preserve"> logging and exception messages from </w:t>
+      </w:r>
+      <w:r>
+        <w:rPr>
+          <w:rFonts w:ascii="Times New Roman" w:hAnsi="Times New Roman" w:cs="Times New Roman"/>
+          <w:i/>
+          <w:iCs/>
+          <w:sz w:val="24"/>
+          <w:szCs w:val="24"/>
+        </w:rPr>
+        <w:t>TestRunner</w:t>
+      </w:r>
+      <w:r>
+        <w:rPr>
+          <w:rFonts w:ascii="Times New Roman" w:hAnsi="Times New Roman" w:cs="Times New Roman"/>
+          <w:sz w:val="24"/>
+          <w:szCs w:val="24"/>
+        </w:rPr>
+        <w:t>,</w:t>
+      </w:r>
+      <w:r>
+        <w:rPr>
+          <w:rFonts w:ascii="Times New Roman" w:hAnsi="Times New Roman" w:cs="Times New Roman"/>
+          <w:sz w:val="24"/>
+          <w:szCs w:val="24"/>
+        </w:rPr>
+        <w:t xml:space="preserve"> </w:t>
+      </w:r>
+      <w:r>
+        <w:rPr>
+          <w:rFonts w:ascii="Times New Roman" w:hAnsi="Times New Roman" w:cs="Times New Roman"/>
+          <w:sz w:val="24"/>
+          <w:szCs w:val="24"/>
+        </w:rPr>
+        <w:t>formats them, and prints</w:t>
+      </w:r>
+      <w:r>
+        <w:rPr>
+          <w:rFonts w:ascii="Times New Roman" w:hAnsi="Times New Roman" w:cs="Times New Roman"/>
+          <w:sz w:val="24"/>
+          <w:szCs w:val="24"/>
+        </w:rPr>
+        <w:t xml:space="preserve"> them to the </w:t>
+      </w:r>
+      <w:r>
+        <w:rPr>
+          <w:rFonts w:ascii="Times New Roman" w:hAnsi="Times New Roman" w:cs="Times New Roman"/>
+          <w:sz w:val="24"/>
+          <w:szCs w:val="24"/>
+        </w:rPr>
+        <w:t>console.</w:t>
+      </w:r>
+      <w:r>
+        <w:rPr>
+          <w:rFonts w:ascii="Times New Roman" w:hAnsi="Times New Roman" w:cs="Times New Roman"/>
+          <w:sz w:val="24"/>
+          <w:szCs w:val="24"/>
+        </w:rPr>
+        <w:t xml:space="preserve"> I</w:t>
+      </w:r>
+      <w:r>
+        <w:rPr>
+          <w:rFonts w:ascii="Times New Roman" w:hAnsi="Times New Roman" w:cs="Times New Roman"/>
+          <w:sz w:val="24"/>
+          <w:szCs w:val="24"/>
+        </w:rPr>
+        <w:t>t also</w:t>
+      </w:r>
+      <w:r>
+        <w:rPr>
+          <w:rFonts w:ascii="Times New Roman" w:hAnsi="Times New Roman" w:cs="Times New Roman"/>
+          <w:sz w:val="24"/>
+          <w:szCs w:val="24"/>
+        </w:rPr>
+        <w:t xml:space="preserve"> obtain</w:t>
+      </w:r>
+      <w:r>
+        <w:rPr>
+          <w:rFonts w:ascii="Times New Roman" w:hAnsi="Times New Roman" w:cs="Times New Roman"/>
+          <w:sz w:val="24"/>
+          <w:szCs w:val="24"/>
+        </w:rPr>
+        <w:t>s</w:t>
+      </w:r>
+      <w:r>
+        <w:rPr>
+          <w:rFonts w:ascii="Times New Roman" w:hAnsi="Times New Roman" w:cs="Times New Roman"/>
+          <w:sz w:val="24"/>
+          <w:szCs w:val="24"/>
+        </w:rPr>
+        <w:t xml:space="preserve"> and log</w:t>
+      </w:r>
+      <w:r>
+        <w:rPr>
+          <w:rFonts w:ascii="Times New Roman" w:hAnsi="Times New Roman" w:cs="Times New Roman"/>
+          <w:sz w:val="24"/>
+          <w:szCs w:val="24"/>
+        </w:rPr>
+        <w:t>s</w:t>
+      </w:r>
+      <w:r>
+        <w:rPr>
+          <w:rFonts w:ascii="Times New Roman" w:hAnsi="Times New Roman" w:cs="Times New Roman"/>
+          <w:sz w:val="24"/>
+          <w:szCs w:val="24"/>
+        </w:rPr>
+        <w:t xml:space="preserve"> the summarized results of the entire Test Harness session from the </w:t>
       </w:r>
       <w:r>
         <w:rPr>
@@ -2229,113 +2442,52 @@
           <w:sz w:val="24"/>
           <w:szCs w:val="24"/>
         </w:rPr>
-        <w:t>We have tentatively assigned ourselves to be responsible for one package each:</w:t>
-      </w:r>
-    </w:p>
-    <w:p>
-      <w:pPr>
-        <w:pStyle w:val="ListParagraph"/>
-        <w:numPr>
-          <w:ilvl w:val="0"/>
-          <w:numId w:val="2"/>
-        </w:numPr>
-        <w:spacing w:after="0" w:line="240" w:lineRule="auto"/>
-        <w:rPr>
-          <w:rFonts w:ascii="Times New Roman" w:hAnsi="Times New Roman" w:cs="Times New Roman"/>
-          <w:sz w:val="24"/>
-          <w:szCs w:val="24"/>
-        </w:rPr>
-      </w:pPr>
-      <w:r>
-        <w:rPr>
-          <w:rFonts w:ascii="Times New Roman" w:hAnsi="Times New Roman" w:cs="Times New Roman"/>
-          <w:sz w:val="24"/>
-          <w:szCs w:val="24"/>
-        </w:rPr>
-        <w:t>Alifa – TestController</w:t>
-      </w:r>
-    </w:p>
-    <w:p>
-      <w:pPr>
-        <w:pStyle w:val="ListParagraph"/>
-        <w:numPr>
-          <w:ilvl w:val="0"/>
-          <w:numId w:val="2"/>
-        </w:numPr>
-        <w:spacing w:after="0" w:line="240" w:lineRule="auto"/>
-        <w:rPr>
-          <w:rFonts w:ascii="Times New Roman" w:hAnsi="Times New Roman" w:cs="Times New Roman"/>
-          <w:sz w:val="24"/>
-          <w:szCs w:val="24"/>
-        </w:rPr>
-      </w:pPr>
-      <w:r>
-        <w:rPr>
-          <w:rFonts w:ascii="Times New Roman" w:hAnsi="Times New Roman" w:cs="Times New Roman"/>
-          <w:sz w:val="24"/>
-          <w:szCs w:val="24"/>
-        </w:rPr>
-        <w:t>Santhosh – TestLibrary</w:t>
-      </w:r>
-    </w:p>
-    <w:p>
-      <w:pPr>
-        <w:pStyle w:val="ListParagraph"/>
-        <w:numPr>
-          <w:ilvl w:val="0"/>
-          <w:numId w:val="2"/>
-        </w:numPr>
-        <w:spacing w:after="0" w:line="240" w:lineRule="auto"/>
-        <w:rPr>
-          <w:rFonts w:ascii="Times New Roman" w:hAnsi="Times New Roman" w:cs="Times New Roman"/>
-          <w:sz w:val="24"/>
-          <w:szCs w:val="24"/>
-        </w:rPr>
-      </w:pPr>
-      <w:r>
-        <w:rPr>
-          <w:rFonts w:ascii="Times New Roman" w:hAnsi="Times New Roman" w:cs="Times New Roman"/>
-          <w:sz w:val="24"/>
-          <w:szCs w:val="24"/>
-        </w:rPr>
-        <w:t>Jiawen – TestUtilities</w:t>
-      </w:r>
-    </w:p>
-    <w:p>
-      <w:pPr>
-        <w:spacing w:after="0" w:line="240" w:lineRule="auto"/>
-        <w:rPr>
-          <w:rFonts w:ascii="Times New Roman" w:hAnsi="Times New Roman" w:cs="Times New Roman"/>
-          <w:sz w:val="24"/>
-          <w:szCs w:val="24"/>
-        </w:rPr>
-      </w:pPr>
-    </w:p>
-    <w:p>
-      <w:pPr>
-        <w:spacing w:after="0" w:line="240" w:lineRule="auto"/>
-        <w:rPr>
-          <w:rFonts w:ascii="Times New Roman" w:hAnsi="Times New Roman" w:cs="Times New Roman"/>
-          <w:sz w:val="24"/>
-          <w:szCs w:val="24"/>
-        </w:rPr>
-      </w:pPr>
-      <w:r>
-        <w:rPr>
-          <w:rFonts w:ascii="Times New Roman" w:hAnsi="Times New Roman" w:cs="Times New Roman"/>
-          <w:sz w:val="24"/>
-          <w:szCs w:val="24"/>
-        </w:rPr>
-        <w:t>However, none of us intend to claim complete “ownership” of our assigned packages. Instead, we intend to collaborate heavily during the implementation phases of the project, especially throughout areas of the code that are more complex and time intensive.</w:t>
-      </w:r>
-      <w:r>
-        <w:rPr>
-          <w:rFonts w:ascii="Times New Roman" w:hAnsi="Times New Roman" w:cs="Times New Roman"/>
-          <w:sz w:val="24"/>
-          <w:szCs w:val="24"/>
-        </w:rPr>
-        <w:t xml:space="preserve"> In phase 1 the team </w:t>
-      </w:r>
+        <w:t xml:space="preserve">During phase 1, our team collaborated through Zoom calls to settle on the architecture and design of the project. The entire team was responsible for the architecture and design concept. A GitHub repository was created to share generated documentation and code produced during this project. A separate Slack channel was created for team communications. </w:t>
+      </w:r>
+      <w:r>
+        <w:rPr>
+          <w:rFonts w:ascii="Times New Roman" w:hAnsi="Times New Roman" w:cs="Times New Roman"/>
+          <w:sz w:val="24"/>
+          <w:szCs w:val="24"/>
+        </w:rPr>
+        <w:t xml:space="preserve">We also agreed that none of us intended to claim “ownership” of entire packages; instead, we intended to collaborate heavily during the implementation phases of the project. Additionally, we agreed to communicate regularly, provide feedback </w:t>
+      </w:r>
+      <w:r>
+        <w:rPr>
+          <w:rFonts w:ascii="Times New Roman" w:hAnsi="Times New Roman" w:cs="Times New Roman"/>
+          <w:sz w:val="24"/>
+          <w:szCs w:val="24"/>
+        </w:rPr>
+        <w:t>through</w:t>
+      </w:r>
+      <w:r>
+        <w:rPr>
+          <w:rFonts w:ascii="Times New Roman" w:hAnsi="Times New Roman" w:cs="Times New Roman"/>
+          <w:sz w:val="24"/>
+          <w:szCs w:val="24"/>
+        </w:rPr>
+        <w:t xml:space="preserve"> code review at least weekly, and assist one another in the most complex and time-intensive sections of the source code.</w:t>
+      </w:r>
+    </w:p>
+    <w:p>
+      <w:pPr>
+        <w:spacing w:after="0" w:line="240" w:lineRule="auto"/>
+        <w:rPr>
+          <w:rFonts w:ascii="Times New Roman" w:hAnsi="Times New Roman" w:cs="Times New Roman"/>
+          <w:sz w:val="24"/>
+          <w:szCs w:val="24"/>
+        </w:rPr>
+      </w:pPr>
+    </w:p>
+    <w:p>
+      <w:pPr>
+        <w:spacing w:after="0" w:line="240" w:lineRule="auto"/>
+        <w:rPr>
+          <w:rFonts w:ascii="Times New Roman" w:hAnsi="Times New Roman" w:cs="Times New Roman"/>
+          <w:sz w:val="24"/>
+          <w:szCs w:val="24"/>
+        </w:rPr>
+      </w:pPr>
       <w:r>
         <w:rPr>
           <w:rFonts w:ascii="Times New Roman" w:hAnsi="Times New Roman" w:cs="Times New Roman"/>
@@ -2343,97 +2495,7 @@
           <w:szCs w:val="24"/>
         </w:rPr>
         <w:lastRenderedPageBreak/>
-        <w:t xml:space="preserve">collaborated through Zoom calls to settle on the architecture and design of the project. </w:t>
-      </w:r>
-      <w:r>
-        <w:rPr>
-          <w:rFonts w:ascii="Times New Roman" w:hAnsi="Times New Roman" w:cs="Times New Roman"/>
-          <w:sz w:val="24"/>
-          <w:szCs w:val="24"/>
-        </w:rPr>
-        <w:t xml:space="preserve">The entire team was responsible for the architecture and design concept. </w:t>
-      </w:r>
-      <w:r>
-        <w:rPr>
-          <w:rFonts w:ascii="Times New Roman" w:hAnsi="Times New Roman" w:cs="Times New Roman"/>
-          <w:sz w:val="24"/>
-          <w:szCs w:val="24"/>
-        </w:rPr>
-        <w:t xml:space="preserve">A </w:t>
-      </w:r>
-      <w:proofErr w:type="spellStart"/>
-      <w:r>
-        <w:rPr>
-          <w:rFonts w:ascii="Times New Roman" w:hAnsi="Times New Roman" w:cs="Times New Roman"/>
-          <w:sz w:val="24"/>
-          <w:szCs w:val="24"/>
-        </w:rPr>
-        <w:t>Github</w:t>
-      </w:r>
-      <w:proofErr w:type="spellEnd"/>
-      <w:r>
-        <w:rPr>
-          <w:rFonts w:ascii="Times New Roman" w:hAnsi="Times New Roman" w:cs="Times New Roman"/>
-          <w:sz w:val="24"/>
-          <w:szCs w:val="24"/>
-        </w:rPr>
-        <w:t xml:space="preserve"> repository was created to share </w:t>
-      </w:r>
-      <w:r>
-        <w:rPr>
-          <w:rFonts w:ascii="Times New Roman" w:hAnsi="Times New Roman" w:cs="Times New Roman"/>
-          <w:sz w:val="24"/>
-          <w:szCs w:val="24"/>
-        </w:rPr>
-        <w:t xml:space="preserve">generated </w:t>
-      </w:r>
-      <w:r>
-        <w:rPr>
-          <w:rFonts w:ascii="Times New Roman" w:hAnsi="Times New Roman" w:cs="Times New Roman"/>
-          <w:sz w:val="24"/>
-          <w:szCs w:val="24"/>
-        </w:rPr>
-        <w:t>document</w:t>
-      </w:r>
-      <w:r>
-        <w:rPr>
-          <w:rFonts w:ascii="Times New Roman" w:hAnsi="Times New Roman" w:cs="Times New Roman"/>
-          <w:sz w:val="24"/>
-          <w:szCs w:val="24"/>
-        </w:rPr>
-        <w:t>ation and code produced during</w:t>
-      </w:r>
-      <w:r>
-        <w:rPr>
-          <w:rFonts w:ascii="Times New Roman" w:hAnsi="Times New Roman" w:cs="Times New Roman"/>
-          <w:sz w:val="24"/>
-          <w:szCs w:val="24"/>
-        </w:rPr>
-        <w:t xml:space="preserve"> th</w:t>
-      </w:r>
-      <w:r>
-        <w:rPr>
-          <w:rFonts w:ascii="Times New Roman" w:hAnsi="Times New Roman" w:cs="Times New Roman"/>
-          <w:sz w:val="24"/>
-          <w:szCs w:val="24"/>
-        </w:rPr>
-        <w:t>is</w:t>
-      </w:r>
-      <w:r>
-        <w:rPr>
-          <w:rFonts w:ascii="Times New Roman" w:hAnsi="Times New Roman" w:cs="Times New Roman"/>
-          <w:sz w:val="24"/>
-          <w:szCs w:val="24"/>
-        </w:rPr>
-        <w:t xml:space="preserve"> project.</w:t>
-      </w:r>
-      <w:r>
-        <w:rPr>
-          <w:rFonts w:ascii="Times New Roman" w:hAnsi="Times New Roman" w:cs="Times New Roman"/>
-          <w:sz w:val="24"/>
-          <w:szCs w:val="24"/>
-        </w:rPr>
-        <w:t xml:space="preserve"> A separate slack channel was created for team communications.</w:t>
+        <w:t>Our initial meeting for phase 2 consisted mainly of discussing specific implementation details, writing some pseudocode, and delegating responsibilities.</w:t>
       </w:r>
       <w:r>
         <w:rPr>
@@ -2449,7 +2511,329 @@
           <w:sz w:val="24"/>
           <w:szCs w:val="24"/>
         </w:rPr>
-        <w:t xml:space="preserve">Moving forward the team will use these shared resources to communicate and provide feedback for one another. </w:t>
+        <w:t>We split phase 2 into two general sub-phases</w:t>
+      </w:r>
+      <w:r>
+        <w:rPr>
+          <w:rFonts w:ascii="Times New Roman" w:hAnsi="Times New Roman" w:cs="Times New Roman"/>
+          <w:sz w:val="24"/>
+          <w:szCs w:val="24"/>
+        </w:rPr>
+        <w:t>, each</w:t>
+      </w:r>
+      <w:r>
+        <w:rPr>
+          <w:rFonts w:ascii="Times New Roman" w:hAnsi="Times New Roman" w:cs="Times New Roman"/>
+          <w:sz w:val="24"/>
+          <w:szCs w:val="24"/>
+        </w:rPr>
+        <w:t xml:space="preserve"> to</w:t>
+      </w:r>
+      <w:r>
+        <w:rPr>
+          <w:rFonts w:ascii="Times New Roman" w:hAnsi="Times New Roman" w:cs="Times New Roman"/>
+          <w:sz w:val="24"/>
+          <w:szCs w:val="24"/>
+        </w:rPr>
+        <w:t xml:space="preserve"> span across approximately 1½ weeks</w:t>
+      </w:r>
+      <w:r>
+        <w:rPr>
+          <w:rFonts w:ascii="Times New Roman" w:hAnsi="Times New Roman" w:cs="Times New Roman"/>
+          <w:sz w:val="24"/>
+          <w:szCs w:val="24"/>
+        </w:rPr>
+        <w:t>.</w:t>
+      </w:r>
+      <w:r>
+        <w:rPr>
+          <w:rFonts w:ascii="Times New Roman" w:hAnsi="Times New Roman" w:cs="Times New Roman"/>
+          <w:sz w:val="24"/>
+          <w:szCs w:val="24"/>
+        </w:rPr>
+        <w:t xml:space="preserve"> We also created another GitHub repository to keep our notes, documentation, and source code better organized.</w:t>
+      </w:r>
+      <w:r>
+        <w:rPr>
+          <w:rFonts w:ascii="Times New Roman" w:hAnsi="Times New Roman" w:cs="Times New Roman"/>
+          <w:sz w:val="24"/>
+          <w:szCs w:val="24"/>
+        </w:rPr>
+        <w:t xml:space="preserve"> During phase 2a, </w:t>
+      </w:r>
+      <w:r>
+        <w:rPr>
+          <w:rFonts w:ascii="Times New Roman" w:hAnsi="Times New Roman" w:cs="Times New Roman"/>
+          <w:sz w:val="24"/>
+          <w:szCs w:val="24"/>
+        </w:rPr>
+        <w:t>we</w:t>
+      </w:r>
+      <w:r>
+        <w:rPr>
+          <w:rFonts w:ascii="Times New Roman" w:hAnsi="Times New Roman" w:cs="Times New Roman"/>
+          <w:sz w:val="24"/>
+          <w:szCs w:val="24"/>
+        </w:rPr>
+        <w:t xml:space="preserve"> planned on</w:t>
+      </w:r>
+      <w:r>
+        <w:rPr>
+          <w:rFonts w:ascii="Times New Roman" w:hAnsi="Times New Roman" w:cs="Times New Roman"/>
+          <w:sz w:val="24"/>
+          <w:szCs w:val="24"/>
+        </w:rPr>
+        <w:t xml:space="preserve"> </w:t>
+      </w:r>
+      <w:r>
+        <w:rPr>
+          <w:rFonts w:ascii="Times New Roman" w:hAnsi="Times New Roman" w:cs="Times New Roman"/>
+          <w:sz w:val="24"/>
+          <w:szCs w:val="24"/>
+        </w:rPr>
+        <w:t>implement</w:t>
+      </w:r>
+      <w:r>
+        <w:rPr>
+          <w:rFonts w:ascii="Times New Roman" w:hAnsi="Times New Roman" w:cs="Times New Roman"/>
+          <w:sz w:val="24"/>
+          <w:szCs w:val="24"/>
+        </w:rPr>
+        <w:t>ing</w:t>
+      </w:r>
+      <w:r>
+        <w:rPr>
+          <w:rFonts w:ascii="Times New Roman" w:hAnsi="Times New Roman" w:cs="Times New Roman"/>
+          <w:sz w:val="24"/>
+          <w:szCs w:val="24"/>
+        </w:rPr>
+        <w:t xml:space="preserve"> the </w:t>
+      </w:r>
+      <w:r>
+        <w:rPr>
+          <w:rFonts w:ascii="Times New Roman" w:hAnsi="Times New Roman" w:cs="Times New Roman"/>
+          <w:i/>
+          <w:iCs/>
+          <w:sz w:val="24"/>
+          <w:szCs w:val="24"/>
+        </w:rPr>
+        <w:t>TestUtilities</w:t>
+      </w:r>
+      <w:r>
+        <w:rPr>
+          <w:rFonts w:ascii="Times New Roman" w:hAnsi="Times New Roman" w:cs="Times New Roman"/>
+          <w:sz w:val="24"/>
+          <w:szCs w:val="24"/>
+        </w:rPr>
+        <w:t xml:space="preserve"> and </w:t>
+      </w:r>
+      <w:r>
+        <w:rPr>
+          <w:rFonts w:ascii="Times New Roman" w:hAnsi="Times New Roman" w:cs="Times New Roman"/>
+          <w:i/>
+          <w:iCs/>
+          <w:sz w:val="24"/>
+          <w:szCs w:val="24"/>
+        </w:rPr>
+        <w:t>TestLibrary</w:t>
+      </w:r>
+      <w:r>
+        <w:rPr>
+          <w:rFonts w:ascii="Times New Roman" w:hAnsi="Times New Roman" w:cs="Times New Roman"/>
+          <w:sz w:val="24"/>
+          <w:szCs w:val="24"/>
+        </w:rPr>
+        <w:t xml:space="preserve"> packages.</w:t>
+      </w:r>
+      <w:r>
+        <w:rPr>
+          <w:rFonts w:ascii="Times New Roman" w:hAnsi="Times New Roman" w:cs="Times New Roman"/>
+          <w:sz w:val="24"/>
+          <w:szCs w:val="24"/>
+        </w:rPr>
+        <w:t xml:space="preserve"> These packages establish the foundation of the application, so they were important to add first. We split the work into three sections and used a random number generator to assign ourselves responsibilities: Alifa would implement the </w:t>
+      </w:r>
+      <w:r>
+        <w:rPr>
+          <w:rFonts w:ascii="Times New Roman" w:hAnsi="Times New Roman" w:cs="Times New Roman"/>
+          <w:i/>
+          <w:iCs/>
+          <w:sz w:val="24"/>
+          <w:szCs w:val="24"/>
+        </w:rPr>
+        <w:t>TestRunner</w:t>
+      </w:r>
+      <w:r>
+        <w:rPr>
+          <w:rFonts w:ascii="Times New Roman" w:hAnsi="Times New Roman" w:cs="Times New Roman"/>
+          <w:sz w:val="24"/>
+          <w:szCs w:val="24"/>
+        </w:rPr>
+        <w:t xml:space="preserve"> class, Jiawen would implement the </w:t>
+      </w:r>
+      <w:r>
+        <w:rPr>
+          <w:rFonts w:ascii="Times New Roman" w:hAnsi="Times New Roman" w:cs="Times New Roman"/>
+          <w:i/>
+          <w:iCs/>
+          <w:sz w:val="24"/>
+          <w:szCs w:val="24"/>
+        </w:rPr>
+        <w:t>TestExceptionHandler</w:t>
+      </w:r>
+      <w:r>
+        <w:rPr>
+          <w:rFonts w:ascii="Times New Roman" w:hAnsi="Times New Roman" w:cs="Times New Roman"/>
+          <w:sz w:val="24"/>
+          <w:szCs w:val="24"/>
+        </w:rPr>
+        <w:t xml:space="preserve"> class, and Santhosh would implement the classes of the </w:t>
+      </w:r>
+      <w:r>
+        <w:rPr>
+          <w:rFonts w:ascii="Times New Roman" w:hAnsi="Times New Roman" w:cs="Times New Roman"/>
+          <w:i/>
+          <w:iCs/>
+          <w:sz w:val="24"/>
+          <w:szCs w:val="24"/>
+        </w:rPr>
+        <w:t>TestUtilities</w:t>
+      </w:r>
+      <w:r>
+        <w:rPr>
+          <w:rFonts w:ascii="Times New Roman" w:hAnsi="Times New Roman" w:cs="Times New Roman"/>
+          <w:sz w:val="24"/>
+          <w:szCs w:val="24"/>
+        </w:rPr>
+        <w:t xml:space="preserve"> package.</w:t>
+      </w:r>
+    </w:p>
+    <w:p>
+      <w:pPr>
+        <w:spacing w:after="0" w:line="240" w:lineRule="auto"/>
+        <w:rPr>
+          <w:rFonts w:ascii="Times New Roman" w:hAnsi="Times New Roman" w:cs="Times New Roman"/>
+          <w:sz w:val="24"/>
+          <w:szCs w:val="24"/>
+        </w:rPr>
+      </w:pPr>
+    </w:p>
+    <w:p>
+      <w:pPr>
+        <w:spacing w:after="0" w:line="240" w:lineRule="auto"/>
+        <w:rPr>
+          <w:rFonts w:ascii="Times New Roman" w:hAnsi="Times New Roman" w:cs="Times New Roman"/>
+          <w:sz w:val="24"/>
+          <w:szCs w:val="24"/>
+        </w:rPr>
+      </w:pPr>
+      <w:r>
+        <w:rPr>
+          <w:rFonts w:ascii="Times New Roman" w:hAnsi="Times New Roman" w:cs="Times New Roman"/>
+          <w:sz w:val="24"/>
+          <w:szCs w:val="24"/>
+        </w:rPr>
+        <w:t xml:space="preserve">The next weekend, we scheduled another meeting to share </w:t>
+      </w:r>
+      <w:r>
+        <w:rPr>
+          <w:rFonts w:ascii="Times New Roman" w:hAnsi="Times New Roman" w:cs="Times New Roman"/>
+          <w:sz w:val="24"/>
+          <w:szCs w:val="24"/>
+        </w:rPr>
+        <w:t>code review</w:t>
+      </w:r>
+      <w:r>
+        <w:rPr>
+          <w:rFonts w:ascii="Times New Roman" w:hAnsi="Times New Roman" w:cs="Times New Roman"/>
+          <w:sz w:val="24"/>
+          <w:szCs w:val="24"/>
+        </w:rPr>
+        <w:t xml:space="preserve"> feedback and discuss some design and implementation changes, which we would take the next week to fulfill. We also discussed </w:t>
+      </w:r>
+      <w:r>
+        <w:rPr>
+          <w:rFonts w:ascii="Times New Roman" w:hAnsi="Times New Roman" w:cs="Times New Roman"/>
+          <w:sz w:val="24"/>
+          <w:szCs w:val="24"/>
+        </w:rPr>
+        <w:t>a general plan in which we</w:t>
+      </w:r>
+      <w:r>
+        <w:rPr>
+          <w:rFonts w:ascii="Times New Roman" w:hAnsi="Times New Roman" w:cs="Times New Roman"/>
+          <w:sz w:val="24"/>
+          <w:szCs w:val="24"/>
+        </w:rPr>
+        <w:t xml:space="preserve"> would</w:t>
+      </w:r>
+      <w:r>
+        <w:rPr>
+          <w:rFonts w:ascii="Times New Roman" w:hAnsi="Times New Roman" w:cs="Times New Roman"/>
+          <w:sz w:val="24"/>
+          <w:szCs w:val="24"/>
+        </w:rPr>
+        <w:t xml:space="preserve"> collaborate on developing the </w:t>
+      </w:r>
+      <w:r>
+        <w:rPr>
+          <w:rFonts w:ascii="Times New Roman" w:hAnsi="Times New Roman" w:cs="Times New Roman"/>
+          <w:i/>
+          <w:iCs/>
+          <w:sz w:val="24"/>
+          <w:szCs w:val="24"/>
+        </w:rPr>
+        <w:t>TestController</w:t>
+      </w:r>
+      <w:r>
+        <w:rPr>
+          <w:rFonts w:ascii="Times New Roman" w:hAnsi="Times New Roman" w:cs="Times New Roman"/>
+          <w:sz w:val="24"/>
+          <w:szCs w:val="24"/>
+        </w:rPr>
+        <w:t xml:space="preserve"> package</w:t>
+      </w:r>
+      <w:r>
+        <w:rPr>
+          <w:rFonts w:ascii="Times New Roman" w:hAnsi="Times New Roman" w:cs="Times New Roman"/>
+          <w:sz w:val="24"/>
+          <w:szCs w:val="24"/>
+        </w:rPr>
+        <w:t xml:space="preserve">, adding </w:t>
+      </w:r>
+      <w:r>
+        <w:rPr>
+          <w:rFonts w:ascii="Times New Roman" w:hAnsi="Times New Roman" w:cs="Times New Roman"/>
+          <w:i/>
+          <w:iCs/>
+          <w:sz w:val="24"/>
+          <w:szCs w:val="24"/>
+        </w:rPr>
+        <w:t>TEST</w:t>
+      </w:r>
+      <w:r>
+        <w:rPr>
+          <w:rFonts w:ascii="Times New Roman" w:hAnsi="Times New Roman" w:cs="Times New Roman"/>
+          <w:sz w:val="24"/>
+          <w:szCs w:val="24"/>
+        </w:rPr>
+        <w:t xml:space="preserve"> classes,</w:t>
+      </w:r>
+      <w:r>
+        <w:rPr>
+          <w:rFonts w:ascii="Times New Roman" w:hAnsi="Times New Roman" w:cs="Times New Roman"/>
+          <w:sz w:val="24"/>
+          <w:szCs w:val="24"/>
+        </w:rPr>
+        <w:t xml:space="preserve"> and updating the documentation.</w:t>
+      </w:r>
+      <w:r>
+        <w:rPr>
+          <w:rFonts w:ascii="Times New Roman" w:hAnsi="Times New Roman" w:cs="Times New Roman"/>
+          <w:sz w:val="24"/>
+          <w:szCs w:val="24"/>
+        </w:rPr>
+        <w:t xml:space="preserve"> The final week or so of work was spent on these tasks, as well as adding some changes requested by other team members and bug fixes.</w:t>
       </w:r>
     </w:p>
     <w:sectPr>

</xml_diff>